<commit_message>
Removed old Angular folder
</commit_message>
<xml_diff>
--- a/Documents/Requirements/Requirement Specification.docx
+++ b/Documents/Requirements/Requirement Specification.docx
@@ -334,6 +334,7 @@
         <w:spacing w:after="120"/>
       </w:pPr>
       <w:r>
+        <w:lastRenderedPageBreak/>
         <w:t>Modules and Responsibilities</w:t>
       </w:r>
     </w:p>
@@ -574,7 +575,7 @@
         <w:rPr>
           <w:rFonts w:ascii="CMBX12" w:hAnsi="CMBX12"/>
         </w:rPr>
-        <w:t>Food Catalogue Administrat</w:t>
+        <w:t>Catalogue Administrat</w:t>
       </w:r>
       <w:r>
         <w:rPr>
@@ -586,13 +587,21 @@
         <w:rPr>
           <w:rFonts w:ascii="CMBX12" w:hAnsi="CMBX12"/>
         </w:rPr>
-        <w:t xml:space="preserve"> – Change information about food stores</w:t>
-      </w:r>
-      <w:r>
-        <w:rPr>
-          <w:rFonts w:ascii="CMBX12" w:hAnsi="CMBX12"/>
-        </w:rPr>
-        <w:t>.</w:t>
+        <w:t xml:space="preserve"> – Change information about stores</w:t>
+      </w:r>
+      <w:r>
+        <w:rPr>
+          <w:rFonts w:ascii="CMBX12" w:hAnsi="CMBX12"/>
+        </w:rPr>
+        <w:t xml:space="preserve"> content.</w:t>
+      </w:r>
+      <w:bookmarkStart w:id="0" w:name="_GoBack"/>
+      <w:bookmarkEnd w:id="0"/>
+      <w:r>
+        <w:rPr>
+          <w:rFonts w:ascii="CMBX12" w:hAnsi="CMBX12"/>
+        </w:rPr>
+        <w:t xml:space="preserve"> </w:t>
       </w:r>
     </w:p>
     <w:p>
@@ -611,44 +620,25 @@
         <w:rPr>
           <w:rFonts w:ascii="CMBX12" w:hAnsi="CMBX12"/>
         </w:rPr>
-        <w:t>Clothing Catalogue Administrator</w:t>
-      </w:r>
-      <w:r>
-        <w:rPr>
-          <w:rFonts w:ascii="CMBX12" w:hAnsi="CMBX12"/>
-        </w:rPr>
-        <w:t xml:space="preserve"> – Change information about clothing stores</w:t>
-      </w:r>
-      <w:r>
-        <w:rPr>
-          <w:rFonts w:ascii="CMBX12" w:hAnsi="CMBX12"/>
-        </w:rPr>
-        <w:t>.</w:t>
-      </w:r>
-    </w:p>
-    <w:p>
-      <w:pPr>
-        <w:pStyle w:val="ListParagraph"/>
-        <w:numPr>
-          <w:ilvl w:val="0"/>
-          <w:numId w:val="10"/>
-        </w:numPr>
-        <w:spacing w:after="120"/>
-        <w:rPr>
-          <w:rFonts w:ascii="CMBX12" w:hAnsi="CMBX12"/>
-        </w:rPr>
-      </w:pPr>
-      <w:r>
-        <w:rPr>
-          <w:rFonts w:ascii="CMBX12" w:hAnsi="CMBX12"/>
-        </w:rPr>
         <w:t>Admin Users Administrator</w:t>
       </w:r>
       <w:r>
         <w:rPr>
           <w:rFonts w:ascii="CMBX12" w:hAnsi="CMBX12"/>
         </w:rPr>
-        <w:t xml:space="preserve"> – Change information about other users as well as both clothing and catalogue administrator capabilities</w:t>
+        <w:t xml:space="preserve"> – Change inform</w:t>
+      </w:r>
+      <w:r>
+        <w:rPr>
+          <w:rFonts w:ascii="CMBX12" w:hAnsi="CMBX12"/>
+        </w:rPr>
+        <w:t xml:space="preserve">ation about other users as well as </w:t>
+      </w:r>
+      <w:r>
+        <w:rPr>
+          <w:rFonts w:ascii="CMBX12" w:hAnsi="CMBX12"/>
+        </w:rPr>
+        <w:t>catalogue administrator capabilities</w:t>
       </w:r>
       <w:r>
         <w:rPr>
@@ -708,6 +698,7 @@
       <w:r>
         <w:rPr>
           <w:noProof/>
+          <w:lang w:eastAsia="en-ZA"/>
         </w:rPr>
         <mc:AlternateContent>
           <mc:Choice Requires="wps">
@@ -766,24 +757,14 @@
                             <w:r>
                               <w:t xml:space="preserve">Figure </w:t>
                             </w:r>
-                            <w:r>
-                              <w:fldChar w:fldCharType="begin"/>
-                            </w:r>
-                            <w:r>
-                              <w:instrText xml:space="preserve"> SEQ Figure \* ARABIC </w:instrText>
-                            </w:r>
-                            <w:r>
-                              <w:fldChar w:fldCharType="separate"/>
-                            </w:r>
-                            <w:r>
-                              <w:rPr>
-                                <w:noProof/>
-                              </w:rPr>
-                              <w:t>1</w:t>
-                            </w:r>
-                            <w:r>
-                              <w:fldChar w:fldCharType="end"/>
-                            </w:r>
+                            <w:fldSimple w:instr=" SEQ Figure \* ARABIC ">
+                              <w:r>
+                                <w:rPr>
+                                  <w:noProof/>
+                                </w:rPr>
+                                <w:t>1</w:t>
+                              </w:r>
+                            </w:fldSimple>
                             <w:r>
                               <w:t>: User Management Module Use cases</w:t>
                             </w:r>
@@ -885,7 +866,7 @@
             <v:imagedata r:id="rId8" o:title=""/>
             <w10:wrap type="tight"/>
           </v:shape>
-          <o:OLEObject Type="Embed" ProgID="Visio.Drawing.11" ShapeID="_x0000_s1027" DrawAspect="Content" ObjectID="_1564766802" r:id="rId9"/>
+          <o:OLEObject Type="Embed" ProgID="Visio.Drawing.11" ShapeID="_x0000_s1027" DrawAspect="Content" ObjectID="_1565810342" r:id="rId9"/>
         </w:object>
       </w:r>
       <w:r>
@@ -894,8 +875,6 @@
         </w:rPr>
         <w:br w:type="page"/>
       </w:r>
-      <w:bookmarkStart w:id="0" w:name="_GoBack"/>
-      <w:bookmarkEnd w:id="0"/>
     </w:p>
     <w:p>
       <w:pPr>
@@ -1045,6 +1024,7 @@
       <w:r>
         <w:rPr>
           <w:noProof/>
+          <w:lang w:eastAsia="en-ZA"/>
         </w:rPr>
         <mc:AlternateContent>
           <mc:Choice Requires="wps">
@@ -1103,24 +1083,14 @@
                             <w:r>
                               <w:t xml:space="preserve">Figure </w:t>
                             </w:r>
-                            <w:r>
-                              <w:fldChar w:fldCharType="begin"/>
-                            </w:r>
-                            <w:r>
-                              <w:instrText xml:space="preserve"> SEQ Figure \* ARABIC </w:instrText>
-                            </w:r>
-                            <w:r>
-                              <w:fldChar w:fldCharType="separate"/>
-                            </w:r>
-                            <w:r>
-                              <w:rPr>
-                                <w:noProof/>
-                              </w:rPr>
-                              <w:t>1</w:t>
-                            </w:r>
-                            <w:r>
-                              <w:fldChar w:fldCharType="end"/>
-                            </w:r>
+                            <w:fldSimple w:instr=" SEQ Figure \* ARABIC ">
+                              <w:r>
+                                <w:rPr>
+                                  <w:noProof/>
+                                </w:rPr>
+                                <w:t>1</w:t>
+                              </w:r>
+                            </w:fldSimple>
                             <w:r>
                               <w:t>: User Management Module Use cases</w:t>
                             </w:r>

</xml_diff>